<commit_message>
Fill out forms and modify project summary.
</commit_message>
<xml_diff>
--- a/program_schedule.docx
+++ b/program_schedule.docx
@@ -133,62 +133,67 @@
         <w:rPr>
           <w:rFonts w:ascii="Times" w:hAnsi="Times"/>
         </w:rPr>
-        <w:t>August 31, 2014</w:t>
-      </w:r>
+        <w:t>August 2016</w:t>
+      </w:r>
+      <w:r>
+        <w:rPr>
+          <w:rFonts w:ascii="Times" w:hAnsi="Times"/>
+        </w:rPr>
+        <w:tab/>
+      </w:r>
+      <w:r>
+        <w:rPr>
+          <w:rFonts w:ascii="Times" w:hAnsi="Times"/>
+        </w:rPr>
+        <w:tab/>
+        <w:t>Expected Graduate Date of Applicant</w:t>
+      </w:r>
+      <w:r>
+        <w:rPr>
+          <w:rFonts w:ascii="Times" w:hAnsi="Times"/>
+        </w:rPr>
+        <w:tab/>
+      </w:r>
+    </w:p>
+    <w:p>
+      <w:pPr>
+        <w:rPr>
+          <w:rFonts w:ascii="Times" w:hAnsi="Times"/>
+        </w:rPr>
+      </w:pPr>
+      <w:r>
+        <w:rPr>
+          <w:rFonts w:ascii="Times" w:hAnsi="Times"/>
+        </w:rPr>
+        <w:t xml:space="preserve">Note: </w:t>
+      </w:r>
+      <w:r>
+        <w:rPr>
+          <w:rFonts w:ascii="Times" w:hAnsi="Times"/>
+        </w:rPr>
+        <w:t>The applicant may graduate in August 2015 or in Spring 2016, pending postdoc application result. We will contact our program officer should any change occurs.</w:t>
+      </w:r>
+    </w:p>
+    <w:p>
+      <w:pPr>
+        <w:rPr>
+          <w:rFonts w:ascii="Times" w:hAnsi="Times"/>
+        </w:rPr>
+      </w:pPr>
       <w:bookmarkStart w:id="0" w:name="_GoBack"/>
       <w:bookmarkEnd w:id="0"/>
-      <w:r>
-        <w:rPr>
-          <w:rFonts w:ascii="Times" w:hAnsi="Times"/>
-        </w:rPr>
-        <w:tab/>
-        <w:t>Proposed End Date of Project</w:t>
-      </w:r>
     </w:p>
     <w:p>
       <w:pPr>
-        <w:spacing w:line="480" w:lineRule="auto"/>
-        <w:rPr>
-          <w:rFonts w:ascii="Times" w:hAnsi="Times"/>
-        </w:rPr>
-      </w:pPr>
-      <w:r>
-        <w:rPr>
-          <w:rFonts w:ascii="Times" w:hAnsi="Times"/>
-        </w:rPr>
-        <w:t>August 2015</w:t>
-      </w:r>
-      <w:r>
-        <w:rPr>
-          <w:rFonts w:ascii="Times" w:hAnsi="Times"/>
-        </w:rPr>
-        <w:tab/>
-      </w:r>
-      <w:r>
-        <w:rPr>
-          <w:rFonts w:ascii="Times" w:hAnsi="Times"/>
-        </w:rPr>
-        <w:tab/>
-        <w:t>Expected Graduate Date of Applicant</w:t>
-      </w:r>
-      <w:r>
-        <w:rPr>
-          <w:rFonts w:ascii="Times" w:hAnsi="Times"/>
-        </w:rPr>
-        <w:tab/>
-      </w:r>
-    </w:p>
-    <w:p>
-      <w:pPr>
-        <w:rPr>
-          <w:rFonts w:ascii="Times" w:hAnsi="Times"/>
-        </w:rPr>
-      </w:pPr>
-      <w:r>
-        <w:rPr>
-          <w:rFonts w:ascii="Times" w:hAnsi="Times"/>
-        </w:rPr>
-        <w:t>Note: The applicant has already passed the qualification and candidacy exams and completed all requi</w:t>
+        <w:rPr>
+          <w:rFonts w:ascii="Times" w:hAnsi="Times"/>
+        </w:rPr>
+      </w:pPr>
+      <w:r>
+        <w:rPr>
+          <w:rFonts w:ascii="Times" w:hAnsi="Times"/>
+        </w:rPr>
+        <w:t>The applicant has already passed the qualification and candidacy exams and completed all requi</w:t>
       </w:r>
       <w:r>
         <w:rPr>

</xml_diff>